<commit_message>
update sample output for branch KCX_BT_EMITTER_V1.7
</commit_message>
<xml_diff>
--- a/ProgrammingArduino_SerialMonitor_SampleOutput_V1.7_stripped.docx
+++ b/ProgrammingArduino_SerialMonitor_SampleOutput_V1.7_stripped.docx
@@ -30,7 +30,7 @@
           <w:rPr>
             <w:rStyle w:val="Hyperlink"/>
           </w:rPr>
-          <w:t>https://github.com/Mark-MDO47/BluetoothAudioTransmitter_KCX_BT_EMITTER</w:t>
+          <w:t>https://github.com/Mark-MDO47/BluetoothAudioTransmitter_KCX_BT_EMITTER/tree/KCX_BT_EMITTER_V1.7</w:t>
         </w:r>
       </w:hyperlink>
     </w:p>
@@ -40,10 +40,11 @@
           <w:rPr>
             <w:rStyle w:val="Hyperlink"/>
           </w:rPr>
-          <w:t>https://github.com/Mark-MDO47/BluetoothAudioTransmitter_KCX_BT_EMITTER/blob/master/ProgrammingArduino/ProgrammingArduino.ino</w:t>
+          <w:t>https://github.com/Mark-MDO47/BluetoothAudioTransmitter_KCX_BT_EMITTER/blob/KCX_BT_EMITTER_V1.7/ProgrammingArduino/ProgrammingArduino.ino</w:t>
         </w:r>
       </w:hyperlink>
     </w:p>
+    <w:p/>
     <w:p>
       <w:r>
         <w:t>We</w:t>
@@ -806,7 +807,6 @@
           </w:tcPr>
           <w:p>
             <w:pPr>
-              <w:spacing w:after="0" w:line="240" w:lineRule="auto"/>
               <w:rPr>
                 <w:rFonts w:ascii="Courier New" w:eastAsia="Times New Roman" w:hAnsi="Courier New" w:cs="Courier New"/>
                 <w:color w:val="000000"/>
@@ -826,18 +826,16 @@
           </w:p>
           <w:p>
             <w:pPr>
-              <w:spacing w:after="0" w:line="240" w:lineRule="auto"/>
-              <w:rPr>
-                <w:rFonts w:ascii="Courier New" w:eastAsia="Times New Roman" w:hAnsi="Courier New" w:cs="Courier New"/>
-                <w:color w:val="000000"/>
-                <w:sz w:val="16"/>
-                <w:szCs w:val="16"/>
-              </w:rPr>
-            </w:pPr>
-          </w:p>
-          <w:p>
-            <w:pPr>
-              <w:spacing w:after="0" w:line="240" w:lineRule="auto"/>
+              <w:rPr>
+                <w:rFonts w:ascii="Courier New" w:eastAsia="Times New Roman" w:hAnsi="Courier New" w:cs="Courier New"/>
+                <w:color w:val="000000"/>
+                <w:sz w:val="16"/>
+                <w:szCs w:val="16"/>
+              </w:rPr>
+            </w:pPr>
+          </w:p>
+          <w:p>
+            <w:pPr>
               <w:rPr>
                 <w:rFonts w:ascii="Courier New" w:eastAsia="Times New Roman" w:hAnsi="Courier New" w:cs="Courier New"/>
                 <w:color w:val="000000"/>
@@ -857,7 +855,6 @@
           </w:p>
           <w:p>
             <w:pPr>
-              <w:spacing w:after="0" w:line="240" w:lineRule="auto"/>
               <w:rPr>
                 <w:rFonts w:ascii="Courier New" w:eastAsia="Times New Roman" w:hAnsi="Courier New" w:cs="Courier New"/>
                 <w:color w:val="000000"/>
@@ -877,7 +874,6 @@
           </w:p>
           <w:p>
             <w:pPr>
-              <w:spacing w:after="0" w:line="240" w:lineRule="auto"/>
               <w:rPr>
                 <w:rFonts w:ascii="Courier New" w:eastAsia="Times New Roman" w:hAnsi="Courier New" w:cs="Courier New"/>
                 <w:color w:val="000000"/>
@@ -897,7 +893,6 @@
           </w:p>
           <w:p>
             <w:pPr>
-              <w:spacing w:after="0" w:line="240" w:lineRule="auto"/>
               <w:rPr>
                 <w:rFonts w:ascii="Courier New" w:eastAsia="Times New Roman" w:hAnsi="Courier New" w:cs="Courier New"/>
                 <w:color w:val="000000"/>
@@ -917,7 +912,6 @@
           </w:p>
           <w:p>
             <w:pPr>
-              <w:spacing w:after="0" w:line="240" w:lineRule="auto"/>
               <w:rPr>
                 <w:rFonts w:ascii="Courier New" w:eastAsia="Times New Roman" w:hAnsi="Courier New" w:cs="Courier New"/>
                 <w:color w:val="000000"/>
@@ -937,7 +931,6 @@
           </w:p>
           <w:p>
             <w:pPr>
-              <w:spacing w:after="0" w:line="240" w:lineRule="auto"/>
               <w:rPr>
                 <w:rFonts w:ascii="Courier New" w:eastAsia="Times New Roman" w:hAnsi="Courier New" w:cs="Courier New"/>
                 <w:color w:val="000000"/>
@@ -957,7 +950,6 @@
           </w:p>
           <w:p>
             <w:pPr>
-              <w:spacing w:after="0" w:line="240" w:lineRule="auto"/>
               <w:rPr>
                 <w:rFonts w:ascii="Courier New" w:eastAsia="Times New Roman" w:hAnsi="Courier New" w:cs="Courier New"/>
                 <w:color w:val="000000"/>
@@ -977,7 +969,6 @@
           </w:p>
           <w:p>
             <w:pPr>
-              <w:spacing w:after="0" w:line="240" w:lineRule="auto"/>
               <w:rPr>
                 <w:rFonts w:ascii="Courier New" w:eastAsia="Times New Roman" w:hAnsi="Courier New" w:cs="Courier New"/>
                 <w:color w:val="000000"/>
@@ -1195,7 +1186,6 @@
           </w:tcPr>
           <w:p>
             <w:pPr>
-              <w:spacing w:after="0" w:line="240" w:lineRule="auto"/>
               <w:rPr>
                 <w:rFonts w:ascii="Courier New" w:eastAsia="Times New Roman" w:hAnsi="Courier New" w:cs="Courier New"/>
                 <w:color w:val="0070C0"/>
@@ -1215,7 +1205,6 @@
           </w:p>
           <w:p>
             <w:pPr>
-              <w:spacing w:after="0" w:line="240" w:lineRule="auto"/>
               <w:rPr>
                 <w:rFonts w:ascii="Courier New" w:eastAsia="Times New Roman" w:hAnsi="Courier New" w:cs="Courier New"/>
                 <w:color w:val="0070C0"/>
@@ -1342,7 +1331,6 @@
           </w:tcPr>
           <w:p>
             <w:pPr>
-              <w:spacing w:after="0" w:line="240" w:lineRule="auto"/>
               <w:rPr>
                 <w:rFonts w:ascii="Courier New" w:eastAsia="Times New Roman" w:hAnsi="Courier New" w:cs="Courier New"/>
                 <w:color w:val="FF0000"/>
@@ -1626,16 +1614,7 @@
                 <w:sz w:val="16"/>
                 <w:szCs w:val="16"/>
               </w:rPr>
-              <w:t>”</w:t>
-            </w:r>
-            <w:r>
-              <w:rPr>
-                <w:rFonts w:ascii="Courier New" w:eastAsia="Times New Roman" w:hAnsi="Courier New" w:cs="Courier New"/>
-                <w:color w:val="000000"/>
-                <w:sz w:val="16"/>
-                <w:szCs w:val="16"/>
-              </w:rPr>
-              <w:t xml:space="preserve"> cmd to KCX_BT_EMITTER</w:t>
+              <w:t>” cmd to KCX_BT_EMITTER</w:t>
             </w:r>
           </w:p>
         </w:tc>
@@ -1835,16 +1814,7 @@
                 <w:sz w:val="16"/>
                 <w:szCs w:val="16"/>
               </w:rPr>
-              <w:t>baud</w:t>
-            </w:r>
-            <w:r>
-              <w:rPr>
-                <w:rFonts w:ascii="Courier New" w:eastAsia="Times New Roman" w:hAnsi="Courier New" w:cs="Courier New"/>
-                <w:color w:val="000000"/>
-                <w:sz w:val="16"/>
-                <w:szCs w:val="16"/>
-              </w:rPr>
-              <w:t>” cmd to KCX_BT_EMITTER</w:t>
+              <w:t>baud” cmd to KCX_BT_EMITTER</w:t>
             </w:r>
           </w:p>
         </w:tc>
@@ -2530,16 +2500,7 @@
                 <w:sz w:val="16"/>
                 <w:szCs w:val="16"/>
               </w:rPr>
-              <w:t>vol</w:t>
-            </w:r>
-            <w:r>
-              <w:rPr>
-                <w:rFonts w:ascii="Courier New" w:eastAsia="Times New Roman" w:hAnsi="Courier New" w:cs="Courier New"/>
-                <w:color w:val="000000"/>
-                <w:sz w:val="16"/>
-                <w:szCs w:val="16"/>
-              </w:rPr>
-              <w:t>” cmd to KCX_BT_EMITTER</w:t>
+              <w:t>vol” cmd to KCX_BT_EMITTER</w:t>
             </w:r>
           </w:p>
         </w:tc>
@@ -2738,16 +2699,7 @@
                 <w:sz w:val="16"/>
                 <w:szCs w:val="16"/>
               </w:rPr>
-              <w:t>statu</w:t>
-            </w:r>
-            <w:r>
-              <w:rPr>
-                <w:rFonts w:ascii="Courier New" w:eastAsia="Times New Roman" w:hAnsi="Courier New" w:cs="Courier New"/>
-                <w:color w:val="000000"/>
-                <w:sz w:val="16"/>
-                <w:szCs w:val="16"/>
-              </w:rPr>
-              <w:t>” cmd to KCX_BT_EMITTER</w:t>
+              <w:t>statu” cmd to KCX_BT_EMITTER</w:t>
             </w:r>
           </w:p>
         </w:tc>
@@ -2884,7 +2836,6 @@
           </w:tcPr>
           <w:p>
             <w:pPr>
-              <w:spacing w:after="0" w:line="240" w:lineRule="auto"/>
               <w:rPr>
                 <w:rFonts w:ascii="Courier New" w:eastAsia="Times New Roman" w:hAnsi="Courier New" w:cs="Courier New"/>
                 <w:color w:val="FF0000"/>
@@ -2964,16 +2915,7 @@
                 <w:sz w:val="16"/>
                 <w:szCs w:val="16"/>
               </w:rPr>
-              <w:t xml:space="preserve">RESULT flag </w:t>
-            </w:r>
-            <w:r>
-              <w:rPr>
-                <w:rFonts w:ascii="Courier New" w:eastAsia="Times New Roman" w:hAnsi="Courier New" w:cs="Courier New"/>
-                <w:color w:val="000000"/>
-                <w:sz w:val="16"/>
-                <w:szCs w:val="16"/>
-              </w:rPr>
-              <w:t>to show start/end</w:t>
+              <w:t>RESULT flag to show start/end</w:t>
             </w:r>
           </w:p>
         </w:tc>
@@ -3095,7 +3037,6 @@
           </w:p>
           <w:p>
             <w:pPr>
-              <w:spacing w:after="0" w:line="240" w:lineRule="auto"/>
               <w:rPr>
                 <w:rFonts w:ascii="Courier New" w:eastAsia="Times New Roman" w:hAnsi="Courier New" w:cs="Courier New"/>
                 <w:color w:val="000000"/>
@@ -3115,7 +3056,6 @@
           </w:p>
           <w:p>
             <w:pPr>
-              <w:spacing w:after="0" w:line="240" w:lineRule="auto"/>
               <w:rPr>
                 <w:rFonts w:ascii="Courier New" w:eastAsia="Times New Roman" w:hAnsi="Courier New" w:cs="Courier New"/>
                 <w:color w:val="000000"/>
@@ -3135,7 +3075,6 @@
           </w:p>
           <w:p>
             <w:pPr>
-              <w:spacing w:after="0" w:line="240" w:lineRule="auto"/>
               <w:rPr>
                 <w:rFonts w:ascii="Courier New" w:eastAsia="Times New Roman" w:hAnsi="Courier New" w:cs="Courier New"/>
                 <w:color w:val="000000"/>
@@ -3155,7 +3094,6 @@
           </w:p>
           <w:p>
             <w:pPr>
-              <w:spacing w:after="0" w:line="240" w:lineRule="auto"/>
               <w:rPr>
                 <w:rFonts w:ascii="Courier New" w:eastAsia="Times New Roman" w:hAnsi="Courier New" w:cs="Courier New"/>
                 <w:color w:val="000000"/>
@@ -3175,7 +3113,6 @@
           </w:p>
           <w:p>
             <w:pPr>
-              <w:spacing w:after="0" w:line="240" w:lineRule="auto"/>
               <w:rPr>
                 <w:rFonts w:ascii="Courier New" w:eastAsia="Times New Roman" w:hAnsi="Courier New" w:cs="Courier New"/>
                 <w:color w:val="000000"/>
@@ -3195,7 +3132,6 @@
           </w:p>
           <w:p>
             <w:pPr>
-              <w:spacing w:after="0" w:line="240" w:lineRule="auto"/>
               <w:rPr>
                 <w:rFonts w:ascii="Courier New" w:eastAsia="Times New Roman" w:hAnsi="Courier New" w:cs="Courier New"/>
                 <w:color w:val="000000"/>
@@ -3215,7 +3151,6 @@
           </w:p>
           <w:p>
             <w:pPr>
-              <w:spacing w:after="0" w:line="240" w:lineRule="auto"/>
               <w:rPr>
                 <w:rFonts w:ascii="Courier New" w:eastAsia="Times New Roman" w:hAnsi="Courier New" w:cs="Courier New"/>
                 <w:color w:val="000000"/>
@@ -3235,7 +3170,6 @@
           </w:p>
           <w:p>
             <w:pPr>
-              <w:spacing w:after="0" w:line="240" w:lineRule="auto"/>
               <w:rPr>
                 <w:rFonts w:ascii="Courier New" w:eastAsia="Times New Roman" w:hAnsi="Courier New" w:cs="Courier New"/>
                 <w:color w:val="000000"/>
@@ -3298,34 +3232,7 @@
                 <w:sz w:val="16"/>
                 <w:szCs w:val="16"/>
               </w:rPr>
-              <w:t>End of</w:t>
-            </w:r>
-            <w:r>
-              <w:rPr>
-                <w:rFonts w:ascii="Courier New" w:eastAsia="Times New Roman" w:hAnsi="Courier New" w:cs="Courier New"/>
-                <w:color w:val="000000"/>
-                <w:sz w:val="16"/>
-                <w:szCs w:val="16"/>
-              </w:rPr>
-              <w:t xml:space="preserve"> prev</w:t>
-            </w:r>
-            <w:r>
-              <w:rPr>
-                <w:rFonts w:ascii="Courier New" w:eastAsia="Times New Roman" w:hAnsi="Courier New" w:cs="Courier New"/>
-                <w:color w:val="000000"/>
-                <w:sz w:val="16"/>
-                <w:szCs w:val="16"/>
-              </w:rPr>
-              <w:t xml:space="preserve"> commanded steps</w:t>
-            </w:r>
-            <w:r>
-              <w:rPr>
-                <w:rFonts w:ascii="Courier New" w:eastAsia="Times New Roman" w:hAnsi="Courier New" w:cs="Courier New"/>
-                <w:color w:val="000000"/>
-                <w:sz w:val="16"/>
-                <w:szCs w:val="16"/>
-              </w:rPr>
-              <w:t xml:space="preserve"> </w:t>
+              <w:t xml:space="preserve">End of prev commanded steps </w:t>
             </w:r>
           </w:p>
           <w:p>
@@ -3609,7 +3516,6 @@
           </w:tcPr>
           <w:p>
             <w:pPr>
-              <w:spacing w:after="0" w:line="240" w:lineRule="auto"/>
               <w:rPr>
                 <w:rFonts w:ascii="Courier New" w:eastAsia="Times New Roman" w:hAnsi="Courier New" w:cs="Courier New"/>
                 <w:color w:val="FF0000"/>
@@ -3977,7 +3883,6 @@
           </w:tcPr>
           <w:p>
             <w:pPr>
-              <w:spacing w:after="0" w:line="240" w:lineRule="auto"/>
               <w:rPr>
                 <w:rFonts w:ascii="Courier New" w:eastAsia="Times New Roman" w:hAnsi="Courier New" w:cs="Courier New"/>
                 <w:color w:val="00B050"/>
@@ -4049,16 +3954,7 @@
                 <w:sz w:val="16"/>
                 <w:szCs w:val="16"/>
               </w:rPr>
-              <w:t xml:space="preserve">    </w:t>
-            </w:r>
-            <w:r>
-              <w:rPr>
-                <w:rFonts w:ascii="Courier New" w:eastAsia="Times New Roman" w:hAnsi="Courier New" w:cs="Courier New"/>
-                <w:color w:val="000000"/>
-                <w:sz w:val="16"/>
-                <w:szCs w:val="16"/>
-              </w:rPr>
-              <w:t>Glitches on serial line</w:t>
+              <w:t xml:space="preserve">    Glitches on serial line</w:t>
             </w:r>
           </w:p>
         </w:tc>
@@ -4140,7 +4036,6 @@
           </w:tcPr>
           <w:p>
             <w:pPr>
-              <w:spacing w:after="0" w:line="240" w:lineRule="auto"/>
               <w:rPr>
                 <w:rFonts w:ascii="Courier New" w:eastAsia="Times New Roman" w:hAnsi="Courier New" w:cs="Courier New"/>
                 <w:color w:val="0070C0"/>
@@ -4151,7 +4046,6 @@
           </w:p>
           <w:p>
             <w:pPr>
-              <w:spacing w:after="0" w:line="240" w:lineRule="auto"/>
               <w:rPr>
                 <w:rFonts w:ascii="Courier New" w:eastAsia="Times New Roman" w:hAnsi="Courier New" w:cs="Courier New"/>
                 <w:color w:val="0070C0"/>
@@ -4969,7 +4863,6 @@
           </w:tcPr>
           <w:p>
             <w:pPr>
-              <w:spacing w:after="0" w:line="240" w:lineRule="auto"/>
               <w:rPr>
                 <w:rFonts w:ascii="Courier New" w:eastAsia="Times New Roman" w:hAnsi="Courier New" w:cs="Courier New"/>
                 <w:color w:val="FF0000"/>
@@ -5067,7 +4960,6 @@
           </w:tcPr>
           <w:p>
             <w:pPr>
-              <w:spacing w:after="0" w:line="240" w:lineRule="auto"/>
               <w:rPr>
                 <w:rFonts w:ascii="Courier New" w:eastAsia="Times New Roman" w:hAnsi="Courier New" w:cs="Courier New"/>
                 <w:color w:val="000000"/>
@@ -5088,18 +4980,16 @@
           </w:p>
           <w:p>
             <w:pPr>
-              <w:spacing w:after="0" w:line="240" w:lineRule="auto"/>
-              <w:rPr>
-                <w:rFonts w:ascii="Courier New" w:eastAsia="Times New Roman" w:hAnsi="Courier New" w:cs="Courier New"/>
-                <w:color w:val="000000"/>
-                <w:sz w:val="16"/>
-                <w:szCs w:val="16"/>
-              </w:rPr>
-            </w:pPr>
-          </w:p>
-          <w:p>
-            <w:pPr>
-              <w:spacing w:after="0" w:line="240" w:lineRule="auto"/>
+              <w:rPr>
+                <w:rFonts w:ascii="Courier New" w:eastAsia="Times New Roman" w:hAnsi="Courier New" w:cs="Courier New"/>
+                <w:color w:val="000000"/>
+                <w:sz w:val="16"/>
+                <w:szCs w:val="16"/>
+              </w:rPr>
+            </w:pPr>
+          </w:p>
+          <w:p>
+            <w:pPr>
               <w:rPr>
                 <w:rFonts w:ascii="Courier New" w:eastAsia="Times New Roman" w:hAnsi="Courier New" w:cs="Courier New"/>
                 <w:color w:val="000000"/>
@@ -5119,7 +5009,6 @@
           </w:p>
           <w:p>
             <w:pPr>
-              <w:spacing w:after="0" w:line="240" w:lineRule="auto"/>
               <w:rPr>
                 <w:rFonts w:ascii="Courier New" w:eastAsia="Times New Roman" w:hAnsi="Courier New" w:cs="Courier New"/>
                 <w:color w:val="000000"/>
@@ -5139,7 +5028,6 @@
           </w:p>
           <w:p>
             <w:pPr>
-              <w:spacing w:after="0" w:line="240" w:lineRule="auto"/>
               <w:rPr>
                 <w:rFonts w:ascii="Courier New" w:eastAsia="Times New Roman" w:hAnsi="Courier New" w:cs="Courier New"/>
                 <w:color w:val="000000"/>
@@ -5159,7 +5047,6 @@
           </w:p>
           <w:p>
             <w:pPr>
-              <w:spacing w:after="0" w:line="240" w:lineRule="auto"/>
               <w:rPr>
                 <w:rFonts w:ascii="Courier New" w:eastAsia="Times New Roman" w:hAnsi="Courier New" w:cs="Courier New"/>
                 <w:color w:val="000000"/>
@@ -5179,7 +5066,6 @@
           </w:p>
           <w:p>
             <w:pPr>
-              <w:spacing w:after="0" w:line="240" w:lineRule="auto"/>
               <w:rPr>
                 <w:rFonts w:ascii="Courier New" w:eastAsia="Times New Roman" w:hAnsi="Courier New" w:cs="Courier New"/>
                 <w:color w:val="000000"/>
@@ -5199,7 +5085,6 @@
           </w:p>
           <w:p>
             <w:pPr>
-              <w:spacing w:after="0" w:line="240" w:lineRule="auto"/>
               <w:rPr>
                 <w:rFonts w:ascii="Courier New" w:eastAsia="Times New Roman" w:hAnsi="Courier New" w:cs="Courier New"/>
                 <w:color w:val="000000"/>
@@ -5219,7 +5104,6 @@
           </w:p>
           <w:p>
             <w:pPr>
-              <w:spacing w:after="0" w:line="240" w:lineRule="auto"/>
               <w:rPr>
                 <w:rFonts w:ascii="Courier New" w:eastAsia="Times New Roman" w:hAnsi="Courier New" w:cs="Courier New"/>
                 <w:color w:val="000000"/>
@@ -5239,7 +5123,6 @@
           </w:p>
           <w:p>
             <w:pPr>
-              <w:spacing w:after="0" w:line="240" w:lineRule="auto"/>
               <w:rPr>
                 <w:rFonts w:ascii="Courier New" w:eastAsia="Times New Roman" w:hAnsi="Courier New" w:cs="Courier New"/>
                 <w:color w:val="000000"/>
@@ -5523,7 +5406,6 @@
           </w:tcPr>
           <w:p>
             <w:pPr>
-              <w:spacing w:after="0" w:line="240" w:lineRule="auto"/>
               <w:rPr>
                 <w:rFonts w:ascii="Courier New" w:eastAsia="Times New Roman" w:hAnsi="Courier New" w:cs="Courier New"/>
                 <w:color w:val="FF0000"/>
@@ -5770,7 +5652,6 @@
           </w:tcPr>
           <w:p>
             <w:pPr>
-              <w:spacing w:after="0" w:line="240" w:lineRule="auto"/>
               <w:rPr>
                 <w:rFonts w:ascii="Courier New" w:eastAsia="Times New Roman" w:hAnsi="Courier New" w:cs="Courier New"/>
                 <w:color w:val="00B050"/>
@@ -5790,7 +5671,6 @@
           </w:p>
           <w:p>
             <w:pPr>
-              <w:spacing w:after="0" w:line="240" w:lineRule="auto"/>
               <w:rPr>
                 <w:rFonts w:ascii="Courier New" w:eastAsia="Times New Roman" w:hAnsi="Courier New" w:cs="Courier New"/>
                 <w:color w:val="00B050"/>
@@ -5810,7 +5690,6 @@
           </w:p>
           <w:p>
             <w:pPr>
-              <w:spacing w:after="0" w:line="240" w:lineRule="auto"/>
               <w:rPr>
                 <w:rFonts w:ascii="Courier New" w:eastAsia="Times New Roman" w:hAnsi="Courier New" w:cs="Courier New"/>
                 <w:color w:val="00B050"/>
@@ -5830,7 +5709,6 @@
           </w:p>
           <w:p>
             <w:pPr>
-              <w:spacing w:after="0" w:line="240" w:lineRule="auto"/>
               <w:rPr>
                 <w:rFonts w:ascii="Courier New" w:eastAsia="Times New Roman" w:hAnsi="Courier New" w:cs="Courier New"/>
                 <w:color w:val="00B050"/>
@@ -5850,7 +5728,6 @@
           </w:p>
           <w:p>
             <w:pPr>
-              <w:spacing w:after="0" w:line="240" w:lineRule="auto"/>
               <w:rPr>
                 <w:rFonts w:ascii="Courier New" w:eastAsia="Times New Roman" w:hAnsi="Courier New" w:cs="Courier New"/>
                 <w:color w:val="00B050"/>
@@ -6042,18 +5919,7 @@
                 <w:sz w:val="16"/>
                 <w:szCs w:val="16"/>
               </w:rPr>
-              <w:t xml:space="preserve"> </w:t>
-            </w:r>
-            <w:r>
-              <w:rPr>
-                <w:rFonts w:ascii="Courier New" w:eastAsia="Times New Roman" w:hAnsi="Courier New" w:cs="Courier New"/>
-                <w:b w:val="0"/>
-                <w:bCs w:val="0"/>
-                <w:color w:val="FF0000"/>
-                <w:sz w:val="16"/>
-                <w:szCs w:val="16"/>
-              </w:rPr>
-              <w:t>------------- RESULT END -----------</w:t>
+              <w:t xml:space="preserve"> ------------- RESULT END -----------</w:t>
             </w:r>
           </w:p>
           <w:p>
@@ -6113,7 +5979,6 @@
           </w:tcPr>
           <w:p>
             <w:pPr>
-              <w:spacing w:after="0" w:line="240" w:lineRule="auto"/>
               <w:rPr>
                 <w:rFonts w:ascii="Courier New" w:eastAsia="Times New Roman" w:hAnsi="Courier New" w:cs="Courier New"/>
                 <w:color w:val="000000"/>
@@ -6133,18 +5998,16 @@
           </w:p>
           <w:p>
             <w:pPr>
-              <w:spacing w:after="0" w:line="240" w:lineRule="auto"/>
-              <w:rPr>
-                <w:rFonts w:ascii="Courier New" w:eastAsia="Times New Roman" w:hAnsi="Courier New" w:cs="Courier New"/>
-                <w:color w:val="000000"/>
-                <w:sz w:val="16"/>
-                <w:szCs w:val="16"/>
-              </w:rPr>
-            </w:pPr>
-          </w:p>
-          <w:p>
-            <w:pPr>
-              <w:spacing w:after="0" w:line="240" w:lineRule="auto"/>
+              <w:rPr>
+                <w:rFonts w:ascii="Courier New" w:eastAsia="Times New Roman" w:hAnsi="Courier New" w:cs="Courier New"/>
+                <w:color w:val="000000"/>
+                <w:sz w:val="16"/>
+                <w:szCs w:val="16"/>
+              </w:rPr>
+            </w:pPr>
+          </w:p>
+          <w:p>
+            <w:pPr>
               <w:rPr>
                 <w:rFonts w:ascii="Courier New" w:eastAsia="Times New Roman" w:hAnsi="Courier New" w:cs="Courier New"/>
                 <w:color w:val="000000"/>
@@ -6164,7 +6027,6 @@
           </w:p>
           <w:p>
             <w:pPr>
-              <w:spacing w:after="0" w:line="240" w:lineRule="auto"/>
               <w:rPr>
                 <w:rFonts w:ascii="Courier New" w:eastAsia="Times New Roman" w:hAnsi="Courier New" w:cs="Courier New"/>
                 <w:color w:val="000000"/>
@@ -6184,7 +6046,6 @@
           </w:p>
           <w:p>
             <w:pPr>
-              <w:spacing w:after="0" w:line="240" w:lineRule="auto"/>
               <w:rPr>
                 <w:rFonts w:ascii="Courier New" w:eastAsia="Times New Roman" w:hAnsi="Courier New" w:cs="Courier New"/>
                 <w:color w:val="000000"/>
@@ -6204,7 +6065,6 @@
           </w:p>
           <w:p>
             <w:pPr>
-              <w:spacing w:after="0" w:line="240" w:lineRule="auto"/>
               <w:rPr>
                 <w:rFonts w:ascii="Courier New" w:eastAsia="Times New Roman" w:hAnsi="Courier New" w:cs="Courier New"/>
                 <w:color w:val="000000"/>
@@ -6224,7 +6084,6 @@
           </w:p>
           <w:p>
             <w:pPr>
-              <w:spacing w:after="0" w:line="240" w:lineRule="auto"/>
               <w:rPr>
                 <w:rFonts w:ascii="Courier New" w:eastAsia="Times New Roman" w:hAnsi="Courier New" w:cs="Courier New"/>
                 <w:color w:val="000000"/>
@@ -6244,7 +6103,6 @@
           </w:p>
           <w:p>
             <w:pPr>
-              <w:spacing w:after="0" w:line="240" w:lineRule="auto"/>
               <w:rPr>
                 <w:rFonts w:ascii="Courier New" w:eastAsia="Times New Roman" w:hAnsi="Courier New" w:cs="Courier New"/>
                 <w:color w:val="000000"/>
@@ -6264,7 +6122,6 @@
           </w:p>
           <w:p>
             <w:pPr>
-              <w:spacing w:after="0" w:line="240" w:lineRule="auto"/>
               <w:rPr>
                 <w:rFonts w:ascii="Courier New" w:eastAsia="Times New Roman" w:hAnsi="Courier New" w:cs="Courier New"/>
                 <w:color w:val="000000"/>
@@ -6284,7 +6141,6 @@
           </w:p>
           <w:p>
             <w:pPr>
-              <w:spacing w:after="0" w:line="240" w:lineRule="auto"/>
               <w:rPr>
                 <w:rFonts w:ascii="Courier New" w:eastAsia="Times New Roman" w:hAnsi="Courier New" w:cs="Courier New"/>
                 <w:color w:val="000000"/>
@@ -6411,7 +6267,6 @@
           </w:tcPr>
           <w:p>
             <w:pPr>
-              <w:spacing w:after="0" w:line="240" w:lineRule="auto"/>
               <w:rPr>
                 <w:rFonts w:ascii="Courier New" w:eastAsia="Times New Roman" w:hAnsi="Courier New" w:cs="Courier New"/>
                 <w:color w:val="FF0000"/>
@@ -6962,7 +6817,6 @@
           </w:tcPr>
           <w:p>
             <w:pPr>
-              <w:spacing w:after="0" w:line="240" w:lineRule="auto"/>
               <w:rPr>
                 <w:rFonts w:ascii="Courier New" w:eastAsia="Times New Roman" w:hAnsi="Courier New" w:cs="Courier New"/>
                 <w:color w:val="0070C0"/>
@@ -6982,7 +6836,6 @@
           </w:p>
           <w:p>
             <w:pPr>
-              <w:spacing w:after="0" w:line="240" w:lineRule="auto"/>
               <w:rPr>
                 <w:rFonts w:ascii="Courier New" w:eastAsia="Times New Roman" w:hAnsi="Courier New" w:cs="Courier New"/>
                 <w:color w:val="0070C0"/>
@@ -7323,7 +7176,6 @@
           </w:tcPr>
           <w:p>
             <w:pPr>
-              <w:spacing w:after="0" w:line="240" w:lineRule="auto"/>
               <w:rPr>
                 <w:rFonts w:ascii="Courier New" w:eastAsia="Times New Roman" w:hAnsi="Courier New" w:cs="Courier New"/>
                 <w:color w:val="000000"/>
@@ -7459,7 +7311,6 @@
           </w:tcPr>
           <w:p>
             <w:pPr>
-              <w:spacing w:after="0" w:line="240" w:lineRule="auto"/>
               <w:rPr>
                 <w:rFonts w:ascii="Courier New" w:eastAsia="Times New Roman" w:hAnsi="Courier New" w:cs="Courier New"/>
                 <w:color w:val="0070C0"/>
@@ -7479,7 +7330,6 @@
           </w:p>
           <w:p>
             <w:pPr>
-              <w:spacing w:after="0" w:line="240" w:lineRule="auto"/>
               <w:rPr>
                 <w:rFonts w:ascii="Courier New" w:eastAsia="Times New Roman" w:hAnsi="Courier New" w:cs="Courier New"/>
                 <w:color w:val="0070C0"/>
@@ -7834,7 +7684,6 @@
           </w:tcPr>
           <w:p>
             <w:pPr>
-              <w:spacing w:after="0" w:line="240" w:lineRule="auto"/>
               <w:rPr>
                 <w:rFonts w:ascii="Courier New" w:eastAsia="Times New Roman" w:hAnsi="Courier New" w:cs="Courier New"/>
                 <w:color w:val="00B050"/>
@@ -7854,7 +7703,6 @@
           </w:p>
           <w:p>
             <w:pPr>
-              <w:spacing w:after="0" w:line="240" w:lineRule="auto"/>
               <w:rPr>
                 <w:rFonts w:ascii="Courier New" w:eastAsia="Times New Roman" w:hAnsi="Courier New" w:cs="Courier New"/>
                 <w:color w:val="00B050"/>
@@ -7874,7 +7722,6 @@
           </w:p>
           <w:p>
             <w:pPr>
-              <w:spacing w:after="0" w:line="240" w:lineRule="auto"/>
               <w:rPr>
                 <w:rFonts w:ascii="Courier New" w:eastAsia="Times New Roman" w:hAnsi="Courier New" w:cs="Courier New"/>
                 <w:color w:val="00B050"/>
@@ -7958,7 +7805,6 @@
           </w:tcPr>
           <w:p>
             <w:pPr>
-              <w:spacing w:after="0" w:line="240" w:lineRule="auto"/>
               <w:rPr>
                 <w:rFonts w:ascii="Courier New" w:eastAsia="Times New Roman" w:hAnsi="Courier New" w:cs="Courier New"/>
                 <w:color w:val="FF0000"/>
@@ -8100,7 +7946,6 @@
           </w:tcPr>
           <w:p>
             <w:pPr>
-              <w:spacing w:after="0" w:line="240" w:lineRule="auto"/>
               <w:rPr>
                 <w:rFonts w:ascii="Courier New" w:eastAsia="Times New Roman" w:hAnsi="Courier New" w:cs="Courier New"/>
                 <w:color w:val="000000"/>
@@ -8120,18 +7965,16 @@
           </w:p>
           <w:p>
             <w:pPr>
-              <w:spacing w:after="0" w:line="240" w:lineRule="auto"/>
-              <w:rPr>
-                <w:rFonts w:ascii="Courier New" w:eastAsia="Times New Roman" w:hAnsi="Courier New" w:cs="Courier New"/>
-                <w:color w:val="000000"/>
-                <w:sz w:val="16"/>
-                <w:szCs w:val="16"/>
-              </w:rPr>
-            </w:pPr>
-          </w:p>
-          <w:p>
-            <w:pPr>
-              <w:spacing w:after="0" w:line="240" w:lineRule="auto"/>
+              <w:rPr>
+                <w:rFonts w:ascii="Courier New" w:eastAsia="Times New Roman" w:hAnsi="Courier New" w:cs="Courier New"/>
+                <w:color w:val="000000"/>
+                <w:sz w:val="16"/>
+                <w:szCs w:val="16"/>
+              </w:rPr>
+            </w:pPr>
+          </w:p>
+          <w:p>
+            <w:pPr>
               <w:rPr>
                 <w:rFonts w:ascii="Courier New" w:eastAsia="Times New Roman" w:hAnsi="Courier New" w:cs="Courier New"/>
                 <w:color w:val="000000"/>
@@ -8151,7 +7994,6 @@
           </w:p>
           <w:p>
             <w:pPr>
-              <w:spacing w:after="0" w:line="240" w:lineRule="auto"/>
               <w:rPr>
                 <w:rFonts w:ascii="Courier New" w:eastAsia="Times New Roman" w:hAnsi="Courier New" w:cs="Courier New"/>
                 <w:color w:val="000000"/>
@@ -8171,7 +8013,6 @@
           </w:p>
           <w:p>
             <w:pPr>
-              <w:spacing w:after="0" w:line="240" w:lineRule="auto"/>
               <w:rPr>
                 <w:rFonts w:ascii="Courier New" w:eastAsia="Times New Roman" w:hAnsi="Courier New" w:cs="Courier New"/>
                 <w:color w:val="000000"/>
@@ -8191,7 +8032,6 @@
           </w:p>
           <w:p>
             <w:pPr>
-              <w:spacing w:after="0" w:line="240" w:lineRule="auto"/>
               <w:rPr>
                 <w:rFonts w:ascii="Courier New" w:eastAsia="Times New Roman" w:hAnsi="Courier New" w:cs="Courier New"/>
                 <w:color w:val="000000"/>
@@ -8211,7 +8051,6 @@
           </w:p>
           <w:p>
             <w:pPr>
-              <w:spacing w:after="0" w:line="240" w:lineRule="auto"/>
               <w:rPr>
                 <w:rFonts w:ascii="Courier New" w:eastAsia="Times New Roman" w:hAnsi="Courier New" w:cs="Courier New"/>
                 <w:color w:val="000000"/>
@@ -8231,7 +8070,6 @@
           </w:p>
           <w:p>
             <w:pPr>
-              <w:spacing w:after="0" w:line="240" w:lineRule="auto"/>
               <w:rPr>
                 <w:rFonts w:ascii="Courier New" w:eastAsia="Times New Roman" w:hAnsi="Courier New" w:cs="Courier New"/>
                 <w:color w:val="000000"/>
@@ -8251,7 +8089,6 @@
           </w:p>
           <w:p>
             <w:pPr>
-              <w:spacing w:after="0" w:line="240" w:lineRule="auto"/>
               <w:rPr>
                 <w:rFonts w:ascii="Courier New" w:eastAsia="Times New Roman" w:hAnsi="Courier New" w:cs="Courier New"/>
                 <w:color w:val="000000"/>
@@ -8271,7 +8108,6 @@
           </w:p>
           <w:p>
             <w:pPr>
-              <w:spacing w:after="0" w:line="240" w:lineRule="auto"/>
               <w:rPr>
                 <w:rFonts w:ascii="Courier New" w:eastAsia="Times New Roman" w:hAnsi="Courier New" w:cs="Courier New"/>
                 <w:color w:val="000000"/>
@@ -8960,7 +8796,6 @@
           </w:tcPr>
           <w:p>
             <w:pPr>
-              <w:spacing w:after="0" w:line="240" w:lineRule="auto"/>
               <w:rPr>
                 <w:rFonts w:ascii="Courier New" w:eastAsia="Times New Roman" w:hAnsi="Courier New" w:cs="Courier New"/>
                 <w:color w:val="FF0000"/>
@@ -9376,7 +9211,6 @@
           </w:tcPr>
           <w:p>
             <w:pPr>
-              <w:spacing w:after="0" w:line="240" w:lineRule="auto"/>
               <w:rPr>
                 <w:rFonts w:ascii="Courier New" w:eastAsia="Times New Roman" w:hAnsi="Courier New" w:cs="Courier New"/>
                 <w:color w:val="0070C0"/>
@@ -9396,7 +9230,6 @@
           </w:p>
           <w:p>
             <w:pPr>
-              <w:spacing w:after="0" w:line="240" w:lineRule="auto"/>
               <w:rPr>
                 <w:rFonts w:ascii="Courier New" w:eastAsia="Times New Roman" w:hAnsi="Courier New" w:cs="Courier New"/>
                 <w:color w:val="0070C0"/>
@@ -9588,7 +9421,6 @@
           </w:tcPr>
           <w:p>
             <w:pPr>
-              <w:spacing w:after="0" w:line="240" w:lineRule="auto"/>
               <w:rPr>
                 <w:rFonts w:ascii="Courier New" w:eastAsia="Times New Roman" w:hAnsi="Courier New" w:cs="Courier New"/>
                 <w:color w:val="00B050"/>
@@ -9608,7 +9440,6 @@
           </w:p>
           <w:p>
             <w:pPr>
-              <w:spacing w:after="0" w:line="240" w:lineRule="auto"/>
               <w:rPr>
                 <w:rFonts w:ascii="Courier New" w:eastAsia="Times New Roman" w:hAnsi="Courier New" w:cs="Courier New"/>
                 <w:color w:val="00B050"/>
@@ -9628,7 +9459,6 @@
           </w:p>
           <w:p>
             <w:pPr>
-              <w:spacing w:after="0" w:line="240" w:lineRule="auto"/>
               <w:rPr>
                 <w:rFonts w:ascii="Courier New" w:eastAsia="Times New Roman" w:hAnsi="Courier New" w:cs="Courier New"/>
                 <w:color w:val="00B050"/>
@@ -9850,7 +9680,6 @@
           </w:tcPr>
           <w:p>
             <w:pPr>
-              <w:spacing w:after="0" w:line="240" w:lineRule="auto"/>
               <w:rPr>
                 <w:rFonts w:ascii="Courier New" w:eastAsia="Times New Roman" w:hAnsi="Courier New" w:cs="Courier New"/>
                 <w:color w:val="00B050"/>
@@ -9870,7 +9699,6 @@
           </w:p>
           <w:p>
             <w:pPr>
-              <w:spacing w:after="0" w:line="240" w:lineRule="auto"/>
               <w:rPr>
                 <w:rFonts w:ascii="Courier New" w:eastAsia="Times New Roman" w:hAnsi="Courier New" w:cs="Courier New"/>
                 <w:color w:val="00B050"/>
@@ -9890,7 +9718,6 @@
           </w:p>
           <w:p>
             <w:pPr>
-              <w:spacing w:after="0" w:line="240" w:lineRule="auto"/>
               <w:rPr>
                 <w:rFonts w:ascii="Courier New" w:eastAsia="Times New Roman" w:hAnsi="Courier New" w:cs="Courier New"/>
                 <w:color w:val="00B050"/>
@@ -9910,7 +9737,6 @@
           </w:p>
           <w:p>
             <w:pPr>
-              <w:spacing w:after="0" w:line="240" w:lineRule="auto"/>
               <w:rPr>
                 <w:rFonts w:ascii="Courier New" w:eastAsia="Times New Roman" w:hAnsi="Courier New" w:cs="Courier New"/>
                 <w:color w:val="00B050"/>
@@ -10140,7 +9966,6 @@
           </w:tcPr>
           <w:p>
             <w:pPr>
-              <w:spacing w:after="0" w:line="240" w:lineRule="auto"/>
               <w:rPr>
                 <w:rFonts w:ascii="Courier New" w:eastAsia="Times New Roman" w:hAnsi="Courier New" w:cs="Courier New"/>
                 <w:color w:val="00B050"/>
@@ -10160,7 +9985,6 @@
           </w:p>
           <w:p>
             <w:pPr>
-              <w:spacing w:after="0" w:line="240" w:lineRule="auto"/>
               <w:rPr>
                 <w:rFonts w:ascii="Courier New" w:eastAsia="Times New Roman" w:hAnsi="Courier New" w:cs="Courier New"/>
                 <w:color w:val="00B050"/>
@@ -10180,7 +10004,6 @@
           </w:p>
           <w:p>
             <w:pPr>
-              <w:spacing w:after="0" w:line="240" w:lineRule="auto"/>
               <w:rPr>
                 <w:rFonts w:ascii="Courier New" w:eastAsia="Times New Roman" w:hAnsi="Courier New" w:cs="Courier New"/>
                 <w:color w:val="00B050"/>
@@ -10200,7 +10023,6 @@
           </w:p>
           <w:p>
             <w:pPr>
-              <w:spacing w:after="0" w:line="240" w:lineRule="auto"/>
               <w:rPr>
                 <w:rFonts w:ascii="Courier New" w:eastAsia="Times New Roman" w:hAnsi="Courier New" w:cs="Courier New"/>
                 <w:color w:val="00B050"/>
@@ -10488,7 +10310,6 @@
           </w:tcPr>
           <w:p>
             <w:pPr>
-              <w:spacing w:after="0" w:line="240" w:lineRule="auto"/>
               <w:rPr>
                 <w:rFonts w:ascii="Courier New" w:eastAsia="Times New Roman" w:hAnsi="Courier New" w:cs="Courier New"/>
                 <w:color w:val="0070C0"/>
@@ -10576,7 +10397,6 @@
           </w:tcPr>
           <w:p>
             <w:pPr>
-              <w:spacing w:after="0" w:line="240" w:lineRule="auto"/>
               <w:rPr>
                 <w:rFonts w:ascii="Courier New" w:eastAsia="Times New Roman" w:hAnsi="Courier New" w:cs="Courier New"/>
                 <w:color w:val="00B050"/>
@@ -10721,7 +10541,6 @@
           </w:tcPr>
           <w:p>
             <w:pPr>
-              <w:spacing w:after="0" w:line="240" w:lineRule="auto"/>
               <w:rPr>
                 <w:rFonts w:ascii="Courier New" w:eastAsia="Times New Roman" w:hAnsi="Courier New" w:cs="Courier New"/>
                 <w:color w:val="0070C0"/>
@@ -10741,7 +10560,6 @@
           </w:p>
           <w:p>
             <w:pPr>
-              <w:spacing w:after="0" w:line="240" w:lineRule="auto"/>
               <w:rPr>
                 <w:rFonts w:ascii="Courier New" w:eastAsia="Times New Roman" w:hAnsi="Courier New" w:cs="Courier New"/>
                 <w:color w:val="0070C0"/>
@@ -11174,7 +10992,6 @@
           </w:tcPr>
           <w:p>
             <w:pPr>
-              <w:spacing w:after="0" w:line="240" w:lineRule="auto"/>
               <w:rPr>
                 <w:rFonts w:ascii="Courier New" w:eastAsia="Times New Roman" w:hAnsi="Courier New" w:cs="Courier New"/>
                 <w:color w:val="00B050"/>
@@ -11194,7 +11011,6 @@
           </w:p>
           <w:p>
             <w:pPr>
-              <w:spacing w:after="0" w:line="240" w:lineRule="auto"/>
               <w:rPr>
                 <w:rFonts w:ascii="Courier New" w:eastAsia="Times New Roman" w:hAnsi="Courier New" w:cs="Courier New"/>
                 <w:color w:val="00B050"/>
@@ -11214,7 +11030,6 @@
           </w:p>
           <w:p>
             <w:pPr>
-              <w:spacing w:after="0" w:line="240" w:lineRule="auto"/>
               <w:rPr>
                 <w:rFonts w:ascii="Courier New" w:eastAsia="Times New Roman" w:hAnsi="Courier New" w:cs="Courier New"/>
                 <w:color w:val="00B050"/>
@@ -11234,7 +11049,6 @@
           </w:p>
           <w:p>
             <w:pPr>
-              <w:spacing w:after="0" w:line="240" w:lineRule="auto"/>
               <w:rPr>
                 <w:rFonts w:ascii="Courier New" w:eastAsia="Times New Roman" w:hAnsi="Courier New" w:cs="Courier New"/>
                 <w:color w:val="00B050"/>
@@ -11444,7 +11258,6 @@
           </w:tcPr>
           <w:p>
             <w:pPr>
-              <w:spacing w:after="0" w:line="240" w:lineRule="auto"/>
               <w:rPr>
                 <w:rFonts w:ascii="Courier New" w:eastAsia="Times New Roman" w:hAnsi="Courier New" w:cs="Courier New"/>
                 <w:color w:val="000000"/>
@@ -11464,18 +11277,16 @@
           </w:p>
           <w:p>
             <w:pPr>
-              <w:spacing w:after="0" w:line="240" w:lineRule="auto"/>
-              <w:rPr>
-                <w:rFonts w:ascii="Courier New" w:eastAsia="Times New Roman" w:hAnsi="Courier New" w:cs="Courier New"/>
-                <w:color w:val="000000"/>
-                <w:sz w:val="16"/>
-                <w:szCs w:val="16"/>
-              </w:rPr>
-            </w:pPr>
-          </w:p>
-          <w:p>
-            <w:pPr>
-              <w:spacing w:after="0" w:line="240" w:lineRule="auto"/>
+              <w:rPr>
+                <w:rFonts w:ascii="Courier New" w:eastAsia="Times New Roman" w:hAnsi="Courier New" w:cs="Courier New"/>
+                <w:color w:val="000000"/>
+                <w:sz w:val="16"/>
+                <w:szCs w:val="16"/>
+              </w:rPr>
+            </w:pPr>
+          </w:p>
+          <w:p>
+            <w:pPr>
               <w:rPr>
                 <w:rFonts w:ascii="Courier New" w:eastAsia="Times New Roman" w:hAnsi="Courier New" w:cs="Courier New"/>
                 <w:color w:val="000000"/>
@@ -11495,7 +11306,6 @@
           </w:p>
           <w:p>
             <w:pPr>
-              <w:spacing w:after="0" w:line="240" w:lineRule="auto"/>
               <w:rPr>
                 <w:rFonts w:ascii="Courier New" w:eastAsia="Times New Roman" w:hAnsi="Courier New" w:cs="Courier New"/>
                 <w:color w:val="000000"/>
@@ -11515,7 +11325,6 @@
           </w:p>
           <w:p>
             <w:pPr>
-              <w:spacing w:after="0" w:line="240" w:lineRule="auto"/>
               <w:rPr>
                 <w:rFonts w:ascii="Courier New" w:eastAsia="Times New Roman" w:hAnsi="Courier New" w:cs="Courier New"/>
                 <w:color w:val="000000"/>
@@ -11535,7 +11344,6 @@
           </w:p>
           <w:p>
             <w:pPr>
-              <w:spacing w:after="0" w:line="240" w:lineRule="auto"/>
               <w:rPr>
                 <w:rFonts w:ascii="Courier New" w:eastAsia="Times New Roman" w:hAnsi="Courier New" w:cs="Courier New"/>
                 <w:color w:val="000000"/>
@@ -11555,7 +11363,6 @@
           </w:p>
           <w:p>
             <w:pPr>
-              <w:spacing w:after="0" w:line="240" w:lineRule="auto"/>
               <w:rPr>
                 <w:rFonts w:ascii="Courier New" w:eastAsia="Times New Roman" w:hAnsi="Courier New" w:cs="Courier New"/>
                 <w:color w:val="000000"/>
@@ -11575,7 +11382,6 @@
           </w:p>
           <w:p>
             <w:pPr>
-              <w:spacing w:after="0" w:line="240" w:lineRule="auto"/>
               <w:rPr>
                 <w:rFonts w:ascii="Courier New" w:eastAsia="Times New Roman" w:hAnsi="Courier New" w:cs="Courier New"/>
                 <w:color w:val="000000"/>
@@ -11595,7 +11401,6 @@
           </w:p>
           <w:p>
             <w:pPr>
-              <w:spacing w:after="0" w:line="240" w:lineRule="auto"/>
               <w:rPr>
                 <w:rFonts w:ascii="Courier New" w:eastAsia="Times New Roman" w:hAnsi="Courier New" w:cs="Courier New"/>
                 <w:color w:val="000000"/>
@@ -11615,7 +11420,6 @@
           </w:p>
           <w:p>
             <w:pPr>
-              <w:spacing w:after="0" w:line="240" w:lineRule="auto"/>
               <w:rPr>
                 <w:rFonts w:ascii="Courier New" w:eastAsia="Times New Roman" w:hAnsi="Courier New" w:cs="Courier New"/>
                 <w:color w:val="000000"/>

</xml_diff>